<commit_message>
Added my info  to front page
</commit_message>
<xml_diff>
--- a/ProjectPlan/FrontPage.docx
+++ b/ProjectPlan/FrontPage.docx
@@ -238,7 +238,7 @@
           <w:lang w:val="en-GB" w:eastAsia="en-US"/>
         </w:rPr>
         <w:drawing>
-          <wp:anchor distT="0" distB="0" distL="114300" distR="114300" simplePos="0" relativeHeight="251658240" behindDoc="1" locked="0" layoutInCell="1" allowOverlap="1">
+          <wp:anchor distT="0" distB="0" distL="114300" distR="114300" simplePos="0" relativeHeight="251658240" behindDoc="1" locked="0" layoutInCell="1" allowOverlap="1" wp14:anchorId="176ACA6E" wp14:editId="76E48EBC">
             <wp:simplePos x="0" y="0"/>
             <wp:positionH relativeFrom="margin">
               <wp:align>center</wp:align>
@@ -324,10 +324,7 @@
         </w:drawing>
       </w:r>
     </w:p>
-    <w:p>
-      <w:bookmarkStart w:id="0" w:name="_GoBack"/>
-      <w:bookmarkEnd w:id="0"/>
-    </w:p>
+    <w:p/>
     <w:p/>
     <w:p/>
     <w:p/>
@@ -646,17 +643,7 @@
                 <w:szCs w:val="60"/>
                 <w:lang w:val="en-GB" w:eastAsia="en-US"/>
               </w:rPr>
-              <w:t xml:space="preserve">Viktor </w:t>
-            </w:r>
-            <w:r>
-              <w:rPr>
-                <w:rFonts w:ascii="Segoe UI Light" w:eastAsia="Times New Roman" w:hAnsi="Segoe UI Light" w:cs="Segoe UI Light"/>
-                <w:spacing w:val="-10"/>
-                <w:kern w:val="3"/>
-                <w:szCs w:val="60"/>
-                <w:lang w:val="en-GB" w:eastAsia="en-US"/>
-              </w:rPr>
-              <w:t>Ivanov</w:t>
+              <w:t>Viktor Ivanov</w:t>
             </w:r>
           </w:p>
         </w:tc>
@@ -820,6 +807,18 @@
                 <w:lang w:val="en-GB" w:eastAsia="en-US"/>
               </w:rPr>
             </w:pPr>
+            <w:r>
+              <w:rPr>
+                <w:rFonts w:ascii="Segoe UI Light" w:eastAsia="Times New Roman" w:hAnsi="Segoe UI Light" w:cs="Segoe UI Light"/>
+                <w:spacing w:val="-10"/>
+                <w:kern w:val="3"/>
+                <w:szCs w:val="60"/>
+                <w:lang w:val="en-GB" w:eastAsia="en-US"/>
+              </w:rPr>
+              <w:t>3741834</w:t>
+            </w:r>
+            <w:bookmarkStart w:id="0" w:name="_GoBack"/>
+            <w:bookmarkEnd w:id="0"/>
           </w:p>
         </w:tc>
         <w:tc>
@@ -1059,6 +1058,7 @@
         <w:docPartUnique/>
       </w:docPartObj>
     </w:sdtPr>
+    <w:sdtEndPr/>
     <w:sdtContent>
       <w:sdt>
         <w:sdtPr>
@@ -1068,6 +1068,7 @@
             <w:docPartUnique/>
           </w:docPartObj>
         </w:sdtPr>
+        <w:sdtEndPr/>
         <w:sdtContent>
           <w:p>
             <w:pPr>
@@ -1198,7 +1199,7 @@
         <w:rFonts w:asciiTheme="minorHAnsi" w:eastAsiaTheme="minorHAnsi" w:hAnsiTheme="minorHAnsi" w:cstheme="minorBidi"/>
         <w:sz w:val="22"/>
         <w:szCs w:val="22"/>
-        <w:lang w:val="en-NL" w:eastAsia="en-US" w:bidi="ar-SA"/>
+        <w:lang w:eastAsia="en-US" w:bidi="ar-SA"/>
       </w:rPr>
     </w:rPrDefault>
     <w:pPrDefault>
@@ -2070,7 +2071,7 @@
 </file>
 
 <file path=customXml/itemProps1.xml><?xml version="1.0" encoding="utf-8"?>
-<ds:datastoreItem xmlns:ds="http://schemas.openxmlformats.org/officeDocument/2006/customXml" ds:itemID="{470B5051-D9A6-4CF5-861F-55327CAC62FA}">
+<ds:datastoreItem xmlns:ds="http://schemas.openxmlformats.org/officeDocument/2006/customXml" ds:itemID="{3BEDD68A-9F65-4A59-AB5A-A47881987BDE}">
   <ds:schemaRefs>
     <ds:schemaRef ds:uri="http://schemas.openxmlformats.org/officeDocument/2006/bibliography"/>
   </ds:schemaRefs>

</xml_diff>